<commit_message>
Performance changes on audio, meshes, and textures
</commit_message>
<xml_diff>
--- a/To-Do List.docx
+++ b/To-Do List.docx
@@ -818,6 +818,7 @@
       <w:r>
         <w:rPr>
           <w:rFonts w:ascii="Arial" w:hAnsi="Arial" w:cs="Arial" w:eastAsia="Arial"/>
+          <w:strike w:val="true"/>
           <w:color w:val="auto"/>
           <w:spacing w:val="0"/>
           <w:position w:val="0"/>
@@ -838,16 +839,18 @@
         <w:jc w:val="left"/>
         <w:rPr>
           <w:rFonts w:ascii="Arial" w:hAnsi="Arial" w:cs="Arial" w:eastAsia="Arial"/>
-          <w:color w:val="auto"/>
-          <w:spacing w:val="0"/>
-          <w:position w:val="0"/>
-          <w:sz w:val="24"/>
-          <w:shd w:fill="auto" w:val="clear"/>
-        </w:rPr>
-      </w:pPr>
-      <w:r>
-        <w:rPr>
-          <w:rFonts w:ascii="Arial" w:hAnsi="Arial" w:cs="Arial" w:eastAsia="Arial"/>
+          <w:strike w:val="true"/>
+          <w:color w:val="auto"/>
+          <w:spacing w:val="0"/>
+          <w:position w:val="0"/>
+          <w:sz w:val="24"/>
+          <w:shd w:fill="auto" w:val="clear"/>
+        </w:rPr>
+      </w:pPr>
+      <w:r>
+        <w:rPr>
+          <w:rFonts w:ascii="Arial" w:hAnsi="Arial" w:cs="Arial" w:eastAsia="Arial"/>
+          <w:strike w:val="true"/>
           <w:color w:val="auto"/>
           <w:spacing w:val="0"/>
           <w:position w:val="0"/>
@@ -868,16 +871,18 @@
         <w:jc w:val="left"/>
         <w:rPr>
           <w:rFonts w:ascii="Arial" w:hAnsi="Arial" w:cs="Arial" w:eastAsia="Arial"/>
-          <w:color w:val="auto"/>
-          <w:spacing w:val="0"/>
-          <w:position w:val="0"/>
-          <w:sz w:val="24"/>
-          <w:shd w:fill="auto" w:val="clear"/>
-        </w:rPr>
-      </w:pPr>
-      <w:r>
-        <w:rPr>
-          <w:rFonts w:ascii="Arial" w:hAnsi="Arial" w:cs="Arial" w:eastAsia="Arial"/>
+          <w:strike w:val="true"/>
+          <w:color w:val="auto"/>
+          <w:spacing w:val="0"/>
+          <w:position w:val="0"/>
+          <w:sz w:val="24"/>
+          <w:shd w:fill="auto" w:val="clear"/>
+        </w:rPr>
+      </w:pPr>
+      <w:r>
+        <w:rPr>
+          <w:rFonts w:ascii="Arial" w:hAnsi="Arial" w:cs="Arial" w:eastAsia="Arial"/>
+          <w:strike w:val="true"/>
           <w:color w:val="auto"/>
           <w:spacing w:val="0"/>
           <w:position w:val="0"/>
@@ -898,16 +903,18 @@
         <w:jc w:val="left"/>
         <w:rPr>
           <w:rFonts w:ascii="Arial" w:hAnsi="Arial" w:cs="Arial" w:eastAsia="Arial"/>
-          <w:color w:val="auto"/>
-          <w:spacing w:val="0"/>
-          <w:position w:val="0"/>
-          <w:sz w:val="24"/>
-          <w:shd w:fill="auto" w:val="clear"/>
-        </w:rPr>
-      </w:pPr>
-      <w:r>
-        <w:rPr>
-          <w:rFonts w:ascii="Arial" w:hAnsi="Arial" w:cs="Arial" w:eastAsia="Arial"/>
+          <w:strike w:val="true"/>
+          <w:color w:val="auto"/>
+          <w:spacing w:val="0"/>
+          <w:position w:val="0"/>
+          <w:sz w:val="24"/>
+          <w:shd w:fill="auto" w:val="clear"/>
+        </w:rPr>
+      </w:pPr>
+      <w:r>
+        <w:rPr>
+          <w:rFonts w:ascii="Arial" w:hAnsi="Arial" w:cs="Arial" w:eastAsia="Arial"/>
+          <w:strike w:val="true"/>
           <w:color w:val="auto"/>
           <w:spacing w:val="0"/>
           <w:position w:val="0"/>
@@ -928,16 +935,18 @@
         <w:jc w:val="left"/>
         <w:rPr>
           <w:rFonts w:ascii="Arial" w:hAnsi="Arial" w:cs="Arial" w:eastAsia="Arial"/>
-          <w:color w:val="auto"/>
-          <w:spacing w:val="0"/>
-          <w:position w:val="0"/>
-          <w:sz w:val="24"/>
-          <w:shd w:fill="auto" w:val="clear"/>
-        </w:rPr>
-      </w:pPr>
-      <w:r>
-        <w:rPr>
-          <w:rFonts w:ascii="Arial" w:hAnsi="Arial" w:cs="Arial" w:eastAsia="Arial"/>
+          <w:strike w:val="true"/>
+          <w:color w:val="auto"/>
+          <w:spacing w:val="0"/>
+          <w:position w:val="0"/>
+          <w:sz w:val="24"/>
+          <w:shd w:fill="auto" w:val="clear"/>
+        </w:rPr>
+      </w:pPr>
+      <w:r>
+        <w:rPr>
+          <w:rFonts w:ascii="Arial" w:hAnsi="Arial" w:cs="Arial" w:eastAsia="Arial"/>
+          <w:strike w:val="true"/>
           <w:color w:val="auto"/>
           <w:spacing w:val="0"/>
           <w:position w:val="0"/>
@@ -968,6 +977,7 @@
       <w:r>
         <w:rPr>
           <w:rFonts w:ascii="Arial" w:hAnsi="Arial" w:cs="Arial" w:eastAsia="Arial"/>
+          <w:strike w:val="true"/>
           <w:color w:val="auto"/>
           <w:spacing w:val="0"/>
           <w:position w:val="0"/>

</xml_diff>